<commit_message>
Committing final project report
</commit_message>
<xml_diff>
--- a/Project_Report.docx
+++ b/Project_Report.docx
@@ -1,6 +1,6 @@
 
 <file path=word/document.xml><?xml version="1.0" encoding="utf-8"?>
-<w:document xmlns:wpc="http://schemas.microsoft.com/office/word/2010/wordprocessingCanvas" xmlns:cx="http://schemas.microsoft.com/office/drawing/2014/chartex" xmlns:cx1="http://schemas.microsoft.com/office/drawing/2015/9/8/chartex" xmlns:cx2="http://schemas.microsoft.com/office/drawing/2015/10/21/chartex" xmlns:cx3="http://schemas.microsoft.com/office/drawing/2016/5/9/chartex" xmlns:cx4="http://schemas.microsoft.com/office/drawing/2016/5/10/chartex" xmlns:cx5="http://schemas.microsoft.com/office/drawing/2016/5/11/chartex" xmlns:cx6="http://schemas.microsoft.com/office/drawing/2016/5/12/chartex" xmlns:cx7="http://schemas.microsoft.com/office/drawing/2016/5/13/chartex" xmlns:cx8="http://schemas.microsoft.com/office/drawing/2016/5/14/chartex" xmlns:mc="http://schemas.openxmlformats.org/markup-compatibility/2006" xmlns:aink="http://schemas.microsoft.com/office/drawing/2016/ink" xmlns:am3d="http://schemas.microsoft.com/office/drawing/2017/model3d" xmlns:o="urn:schemas-microsoft-com:office:office" xmlns:r="http://schemas.openxmlformats.org/officeDocument/2006/relationships" xmlns:m="http://schemas.openxmlformats.org/officeDocument/2006/math" xmlns:v="urn:schemas-microsoft-com:vml" xmlns:wp14="http://schemas.microsoft.com/office/word/2010/wordprocessingDrawing" xmlns:wp="http://schemas.openxmlformats.org/drawingml/2006/wordprocessingDrawing" xmlns:w10="urn:schemas-microsoft-com:office:word" xmlns:w="http://schemas.openxmlformats.org/wordprocessingml/2006/main" xmlns:w14="http://schemas.microsoft.com/office/word/2010/wordml" xmlns:w15="http://schemas.microsoft.com/office/word/2012/wordml" xmlns:w16cex="http://schemas.microsoft.com/office/word/2018/wordml/cex" xmlns:w16cid="http://schemas.microsoft.com/office/word/2016/wordml/cid" xmlns:w16="http://schemas.microsoft.com/office/word/2018/wordml" xmlns:w16sdtdh="http://schemas.microsoft.com/office/word/2020/wordml/sdtdatahash" xmlns:w16se="http://schemas.microsoft.com/office/word/2015/wordml/symex" xmlns:wpg="http://schemas.microsoft.com/office/word/2010/wordprocessingGroup" xmlns:wpi="http://schemas.microsoft.com/office/word/2010/wordprocessingInk" xmlns:wne="http://schemas.microsoft.com/office/word/2006/wordml" xmlns:wps="http://schemas.microsoft.com/office/word/2010/wordprocessingShape" mc:Ignorable="w14 w15 w16se w16cid w16 w16cex w16sdtdh wp14">
+<w:document xmlns:wpc="http://schemas.microsoft.com/office/word/2010/wordprocessingCanvas" xmlns:mc="http://schemas.openxmlformats.org/markup-compatibility/2006" xmlns:o="urn:schemas-microsoft-com:office:office" xmlns:r="http://schemas.openxmlformats.org/officeDocument/2006/relationships" xmlns:m="http://schemas.openxmlformats.org/officeDocument/2006/math" xmlns:v="urn:schemas-microsoft-com:vml" xmlns:wp14="http://schemas.microsoft.com/office/word/2010/wordprocessingDrawing" xmlns:wp="http://schemas.openxmlformats.org/drawingml/2006/wordprocessingDrawing" xmlns:w10="urn:schemas-microsoft-com:office:word" xmlns:w="http://schemas.openxmlformats.org/wordprocessingml/2006/main" xmlns:w14="http://schemas.microsoft.com/office/word/2010/wordml" xmlns:w15="http://schemas.microsoft.com/office/word/2012/wordml" xmlns:wpg="http://schemas.microsoft.com/office/word/2010/wordprocessingGroup" xmlns:wpi="http://schemas.microsoft.com/office/word/2010/wordprocessingInk" xmlns:wne="http://schemas.microsoft.com/office/word/2006/wordml" xmlns:wps="http://schemas.microsoft.com/office/word/2010/wordprocessingShape" mc:Ignorable="w14 w15 wp14">
   <w:body>
     <w:p>
       <w:pPr>
@@ -157,47 +157,103 @@
           <w:szCs w:val="32"/>
         </w:rPr>
       </w:pPr>
+      <w:proofErr w:type="spellStart"/>
       <w:r>
         <w:rPr>
           <w:rFonts w:ascii="Times New Roman" w:hAnsi="Times New Roman" w:cs="Times New Roman"/>
           <w:sz w:val="32"/>
           <w:szCs w:val="32"/>
         </w:rPr>
-        <w:t>Nishant Verma (d00251774</w:t>
-      </w:r>
+        <w:t>Nishant</w:t>
+      </w:r>
+      <w:proofErr w:type="spellEnd"/>
       <w:r>
         <w:rPr>
           <w:rFonts w:ascii="Times New Roman" w:hAnsi="Times New Roman" w:cs="Times New Roman"/>
           <w:sz w:val="32"/>
           <w:szCs w:val="32"/>
         </w:rPr>
-        <w:t>@student.dkit.ie</w:t>
-      </w:r>
+        <w:t xml:space="preserve"> </w:t>
+      </w:r>
+      <w:proofErr w:type="spellStart"/>
       <w:r>
         <w:rPr>
           <w:rFonts w:ascii="Times New Roman" w:hAnsi="Times New Roman" w:cs="Times New Roman"/>
           <w:sz w:val="32"/>
           <w:szCs w:val="32"/>
         </w:rPr>
-        <w:t>),</w:t>
-      </w:r>
-    </w:p>
-    <w:p>
-      <w:pPr>
-        <w:jc w:val="center"/>
+        <w:t>Verma</w:t>
+      </w:r>
+      <w:proofErr w:type="spellEnd"/>
+      <w:r>
         <w:rPr>
           <w:rFonts w:ascii="Times New Roman" w:hAnsi="Times New Roman" w:cs="Times New Roman"/>
           <w:sz w:val="32"/>
           <w:szCs w:val="32"/>
         </w:rPr>
-      </w:pPr>
+        <w:t xml:space="preserve"> (d00251774</w:t>
+      </w:r>
       <w:r>
         <w:rPr>
           <w:rFonts w:ascii="Times New Roman" w:hAnsi="Times New Roman" w:cs="Times New Roman"/>
           <w:sz w:val="32"/>
           <w:szCs w:val="32"/>
         </w:rPr>
-        <w:t>Khubim Chhetri (d00251757</w:t>
+        <w:t>@student.dkit.ie</w:t>
+      </w:r>
+      <w:r>
+        <w:rPr>
+          <w:rFonts w:ascii="Times New Roman" w:hAnsi="Times New Roman" w:cs="Times New Roman"/>
+          <w:sz w:val="32"/>
+          <w:szCs w:val="32"/>
+        </w:rPr>
+        <w:t>),</w:t>
+      </w:r>
+    </w:p>
+    <w:p>
+      <w:pPr>
+        <w:jc w:val="center"/>
+        <w:rPr>
+          <w:rFonts w:ascii="Times New Roman" w:hAnsi="Times New Roman" w:cs="Times New Roman"/>
+          <w:sz w:val="32"/>
+          <w:szCs w:val="32"/>
+        </w:rPr>
+      </w:pPr>
+      <w:proofErr w:type="spellStart"/>
+      <w:r>
+        <w:rPr>
+          <w:rFonts w:ascii="Times New Roman" w:hAnsi="Times New Roman" w:cs="Times New Roman"/>
+          <w:sz w:val="32"/>
+          <w:szCs w:val="32"/>
+        </w:rPr>
+        <w:t>Khubim</w:t>
+      </w:r>
+      <w:proofErr w:type="spellEnd"/>
+      <w:r>
+        <w:rPr>
+          <w:rFonts w:ascii="Times New Roman" w:hAnsi="Times New Roman" w:cs="Times New Roman"/>
+          <w:sz w:val="32"/>
+          <w:szCs w:val="32"/>
+        </w:rPr>
+        <w:t xml:space="preserve"> </w:t>
+      </w:r>
+      <w:proofErr w:type="spellStart"/>
+      <w:r>
+        <w:rPr>
+          <w:rFonts w:ascii="Times New Roman" w:hAnsi="Times New Roman" w:cs="Times New Roman"/>
+          <w:sz w:val="32"/>
+          <w:szCs w:val="32"/>
+        </w:rPr>
+        <w:t>Chhetri</w:t>
+      </w:r>
+      <w:proofErr w:type="spellEnd"/>
+      <w:r>
+        <w:rPr>
+          <w:rFonts w:ascii="Times New Roman" w:hAnsi="Times New Roman" w:cs="Times New Roman"/>
+          <w:sz w:val="32"/>
+          <w:szCs w:val="32"/>
+        </w:rPr>
+        <w:t xml:space="preserve"> (d00251757</w:t>
       </w:r>
       <w:r>
         <w:rPr>
@@ -511,7 +567,25 @@
           <w:sz w:val="20"/>
           <w:szCs w:val="20"/>
         </w:rPr>
-        <w:t xml:space="preserve">Many tools exist in the present technology world to create visualizations. Among all of them tools like Microsoft Excel, PowerBI, Tableau are famous tools which are used to make visualizations </w:t>
+        <w:t xml:space="preserve">Many tools exist in the present technology world to create visualizations. Among all of them tools like Microsoft Excel, </w:t>
+      </w:r>
+      <w:proofErr w:type="spellStart"/>
+      <w:r>
+        <w:rPr>
+          <w:rFonts w:ascii="Times New Roman" w:hAnsi="Times New Roman" w:cs="Times New Roman"/>
+          <w:sz w:val="20"/>
+          <w:szCs w:val="20"/>
+        </w:rPr>
+        <w:t>PowerBI</w:t>
+      </w:r>
+      <w:proofErr w:type="spellEnd"/>
+      <w:r>
+        <w:rPr>
+          <w:rFonts w:ascii="Times New Roman" w:hAnsi="Times New Roman" w:cs="Times New Roman"/>
+          <w:sz w:val="20"/>
+          <w:szCs w:val="20"/>
+        </w:rPr>
+        <w:t xml:space="preserve">, Tableau are famous tools which are used to make visualizations </w:t>
       </w:r>
       <w:r>
         <w:rPr>
@@ -527,15 +601,33 @@
           <w:sz w:val="20"/>
           <w:szCs w:val="20"/>
         </w:rPr>
-        <w:t>e I</w:t>
-      </w:r>
-      <w:r>
-        <w:rPr>
-          <w:rFonts w:ascii="Times New Roman" w:hAnsi="Times New Roman" w:cs="Times New Roman"/>
-          <w:sz w:val="20"/>
-          <w:szCs w:val="20"/>
-        </w:rPr>
-        <w:t>nfographics, Graphs, C</w:t>
+        <w:t xml:space="preserve">e </w:t>
+      </w:r>
+      <w:proofErr w:type="spellStart"/>
+      <w:r>
+        <w:rPr>
+          <w:rFonts w:ascii="Times New Roman" w:hAnsi="Times New Roman" w:cs="Times New Roman"/>
+          <w:sz w:val="20"/>
+          <w:szCs w:val="20"/>
+        </w:rPr>
+        <w:t>I</w:t>
+      </w:r>
+      <w:r>
+        <w:rPr>
+          <w:rFonts w:ascii="Times New Roman" w:hAnsi="Times New Roman" w:cs="Times New Roman"/>
+          <w:sz w:val="20"/>
+          <w:szCs w:val="20"/>
+        </w:rPr>
+        <w:t>nfographics</w:t>
+      </w:r>
+      <w:proofErr w:type="spellEnd"/>
+      <w:r>
+        <w:rPr>
+          <w:rFonts w:ascii="Times New Roman" w:hAnsi="Times New Roman" w:cs="Times New Roman"/>
+          <w:sz w:val="20"/>
+          <w:szCs w:val="20"/>
+        </w:rPr>
+        <w:t>, Graphs, C</w:t>
       </w:r>
       <w:r>
         <w:rPr>
@@ -562,7 +654,25 @@
           <w:sz w:val="20"/>
           <w:szCs w:val="20"/>
         </w:rPr>
-        <w:t>The main aim of this project is to create visualizations using Excel, PowerBI and Tableau to create dashboards and reports based on the world-wide data of famous E-Commerce website. The Analysis is made according to the Orders, Markets, Regions, Countries, Shipping procedures, Segments of market, Categories (Technology, Furniture, Office Supplies), Sales, Profit, Order priorities, Heads of the Regions and  Goods return based on all the above factors.</w:t>
+        <w:t xml:space="preserve">The main aim of this project is to create visualizations using Excel, </w:t>
+      </w:r>
+      <w:proofErr w:type="spellStart"/>
+      <w:r>
+        <w:rPr>
+          <w:rFonts w:ascii="Times New Roman" w:hAnsi="Times New Roman" w:cs="Times New Roman"/>
+          <w:sz w:val="20"/>
+          <w:szCs w:val="20"/>
+        </w:rPr>
+        <w:t>PowerBI</w:t>
+      </w:r>
+      <w:proofErr w:type="spellEnd"/>
+      <w:r>
+        <w:rPr>
+          <w:rFonts w:ascii="Times New Roman" w:hAnsi="Times New Roman" w:cs="Times New Roman"/>
+          <w:sz w:val="20"/>
+          <w:szCs w:val="20"/>
+        </w:rPr>
+        <w:t xml:space="preserve"> and Tableau to create dashboards and reports based on the world-wide data of famous E-Commerce website. The Analysis is made according to the Orders, Markets, Regions, Countries, Shipping procedures, Segments of market, Categories (Technology, Furniture, Office Supplies), Sales, Profit, Order priorities, Heads of the Regions and  Goods return based on all the above factors.</w:t>
       </w:r>
     </w:p>
     <w:p>
@@ -837,7 +947,25 @@
           <w:sz w:val="20"/>
           <w:szCs w:val="20"/>
         </w:rPr>
-        <w:t xml:space="preserve"> Pandas, Numpy, OS, Sys</w:t>
+        <w:t xml:space="preserve"> Pandas, </w:t>
+      </w:r>
+      <w:proofErr w:type="spellStart"/>
+      <w:r>
+        <w:rPr>
+          <w:rFonts w:ascii="Times New Roman" w:hAnsi="Times New Roman" w:cs="Times New Roman"/>
+          <w:sz w:val="20"/>
+          <w:szCs w:val="20"/>
+        </w:rPr>
+        <w:t>Numpy</w:t>
+      </w:r>
+      <w:proofErr w:type="spellEnd"/>
+      <w:r>
+        <w:rPr>
+          <w:rFonts w:ascii="Times New Roman" w:hAnsi="Times New Roman" w:cs="Times New Roman"/>
+          <w:sz w:val="20"/>
+          <w:szCs w:val="20"/>
+        </w:rPr>
+        <w:t>, OS, Sys</w:t>
       </w:r>
     </w:p>
     <w:p>
@@ -1122,6 +1250,7 @@
                 <w:szCs w:val="20"/>
               </w:rPr>
             </w:pPr>
+            <w:proofErr w:type="spellStart"/>
             <w:r>
               <w:rPr>
                 <w:rFonts w:ascii="Times New Roman" w:hAnsi="Times New Roman" w:cs="Times New Roman"/>
@@ -1130,6 +1259,7 @@
               </w:rPr>
               <w:t>order_id</w:t>
             </w:r>
+            <w:proofErr w:type="spellEnd"/>
           </w:p>
         </w:tc>
         <w:tc>
@@ -1193,6 +1323,7 @@
                 <w:szCs w:val="20"/>
               </w:rPr>
             </w:pPr>
+            <w:proofErr w:type="spellStart"/>
             <w:r>
               <w:rPr>
                 <w:rFonts w:ascii="Times New Roman" w:hAnsi="Times New Roman" w:cs="Times New Roman"/>
@@ -1201,6 +1332,7 @@
               </w:rPr>
               <w:t>order_date</w:t>
             </w:r>
+            <w:proofErr w:type="spellEnd"/>
           </w:p>
         </w:tc>
         <w:tc>
@@ -1264,6 +1396,7 @@
                 <w:szCs w:val="20"/>
               </w:rPr>
             </w:pPr>
+            <w:proofErr w:type="spellStart"/>
             <w:r>
               <w:rPr>
                 <w:rFonts w:ascii="Times New Roman" w:hAnsi="Times New Roman" w:cs="Times New Roman"/>
@@ -1272,6 +1405,7 @@
               </w:rPr>
               <w:t>ship_date</w:t>
             </w:r>
+            <w:proofErr w:type="spellEnd"/>
           </w:p>
         </w:tc>
         <w:tc>
@@ -1335,6 +1469,7 @@
                 <w:szCs w:val="20"/>
               </w:rPr>
             </w:pPr>
+            <w:proofErr w:type="spellStart"/>
             <w:r>
               <w:rPr>
                 <w:rFonts w:ascii="Times New Roman" w:hAnsi="Times New Roman" w:cs="Times New Roman"/>
@@ -1343,6 +1478,7 @@
               </w:rPr>
               <w:t>ship_mode</w:t>
             </w:r>
+            <w:proofErr w:type="spellEnd"/>
           </w:p>
         </w:tc>
         <w:tc>
@@ -1406,6 +1542,7 @@
                 <w:szCs w:val="20"/>
               </w:rPr>
             </w:pPr>
+            <w:proofErr w:type="spellStart"/>
             <w:r>
               <w:rPr>
                 <w:rFonts w:ascii="Times New Roman" w:hAnsi="Times New Roman" w:cs="Times New Roman"/>
@@ -1414,6 +1551,7 @@
               </w:rPr>
               <w:t>customer_name</w:t>
             </w:r>
+            <w:proofErr w:type="spellEnd"/>
           </w:p>
         </w:tc>
         <w:tc>
@@ -1707,6 +1845,7 @@
                 <w:szCs w:val="20"/>
               </w:rPr>
             </w:pPr>
+            <w:proofErr w:type="spellStart"/>
             <w:r>
               <w:rPr>
                 <w:rFonts w:ascii="Times New Roman" w:hAnsi="Times New Roman" w:cs="Times New Roman"/>
@@ -1715,6 +1854,7 @@
               </w:rPr>
               <w:t>product_id</w:t>
             </w:r>
+            <w:proofErr w:type="spellEnd"/>
           </w:p>
         </w:tc>
         <w:tc>
@@ -1857,6 +1997,7 @@
                 <w:szCs w:val="20"/>
               </w:rPr>
             </w:pPr>
+            <w:proofErr w:type="spellStart"/>
             <w:r>
               <w:rPr>
                 <w:rFonts w:ascii="Times New Roman" w:hAnsi="Times New Roman" w:cs="Times New Roman"/>
@@ -1865,6 +2006,7 @@
               </w:rPr>
               <w:t>sub_category</w:t>
             </w:r>
+            <w:proofErr w:type="spellEnd"/>
           </w:p>
         </w:tc>
         <w:tc>
@@ -1928,6 +2070,7 @@
                 <w:szCs w:val="20"/>
               </w:rPr>
             </w:pPr>
+            <w:proofErr w:type="spellStart"/>
             <w:r>
               <w:rPr>
                 <w:rFonts w:ascii="Times New Roman" w:hAnsi="Times New Roman" w:cs="Times New Roman"/>
@@ -1936,6 +2079,7 @@
               </w:rPr>
               <w:t>product_name</w:t>
             </w:r>
+            <w:proofErr w:type="spellEnd"/>
           </w:p>
         </w:tc>
         <w:tc>
@@ -2315,6 +2459,7 @@
                 <w:szCs w:val="20"/>
               </w:rPr>
             </w:pPr>
+            <w:proofErr w:type="spellStart"/>
             <w:r>
               <w:rPr>
                 <w:rFonts w:ascii="Times New Roman" w:hAnsi="Times New Roman" w:cs="Times New Roman"/>
@@ -2323,6 +2468,7 @@
               </w:rPr>
               <w:t>shipping_cost</w:t>
             </w:r>
+            <w:proofErr w:type="spellEnd"/>
           </w:p>
         </w:tc>
         <w:tc>
@@ -2386,6 +2532,7 @@
                 <w:szCs w:val="20"/>
               </w:rPr>
             </w:pPr>
+            <w:proofErr w:type="spellStart"/>
             <w:r>
               <w:rPr>
                 <w:rFonts w:ascii="Times New Roman" w:hAnsi="Times New Roman" w:cs="Times New Roman"/>
@@ -2394,6 +2541,7 @@
               </w:rPr>
               <w:t>order_priority</w:t>
             </w:r>
+            <w:proofErr w:type="spellEnd"/>
           </w:p>
         </w:tc>
         <w:tc>
@@ -2843,7 +2991,25 @@
           <w:sz w:val="20"/>
           <w:szCs w:val="20"/>
         </w:rPr>
-        <w:t>(VBA). Excel forms part of Microsoft office suite of software. While excel isn’t a typical visualization software, it’s versatile, powerful tool for professionals of all levels who want to analyse and illustrates datasets. There are many options available in the excel to generate visualisation and in fact the overall dashboard.</w:t>
+        <w:t xml:space="preserve">(VBA). Excel forms part of Microsoft office suite of software. While excel isn’t a typical visualization software, it’s versatile, powerful tool for professionals of all levels who want to analyse and illustrates datasets. There are many options available in </w:t>
+      </w:r>
+      <w:proofErr w:type="gramStart"/>
+      <w:r>
+        <w:rPr>
+          <w:rFonts w:ascii="Times New Roman" w:hAnsi="Times New Roman" w:cs="Times New Roman"/>
+          <w:sz w:val="20"/>
+          <w:szCs w:val="20"/>
+        </w:rPr>
+        <w:t>the excel</w:t>
+      </w:r>
+      <w:proofErr w:type="gramEnd"/>
+      <w:r>
+        <w:rPr>
+          <w:rFonts w:ascii="Times New Roman" w:hAnsi="Times New Roman" w:cs="Times New Roman"/>
+          <w:sz w:val="20"/>
+          <w:szCs w:val="20"/>
+        </w:rPr>
+        <w:t xml:space="preserve"> to generate visualisation and in fact the overall dashboard.</w:t>
       </w:r>
     </w:p>
     <w:p>
@@ -3005,7 +3171,25 @@
           <w:sz w:val="20"/>
           <w:szCs w:val="20"/>
         </w:rPr>
-        <w:t>Tableau is a Data Visualisation tool built majorly on C++ language. It can be connected to many sources like CSV files, Excel files, Databases. Quick visualisations can be made using Tableau drop downs. Univariate, Bivariate and Multivariate plots can be interpreted using this tool through different Graph, Chart, and Dashboard Visualisations. We can make two different dashboards or reports interactive using tableau. Exploratory Analysis using latitudes and longitudes are possible using this tool. We can host it either on-premise or cloud. Tableau-Prep-Builder which is part of the Tableau is used to process data and data cleaning.</w:t>
+        <w:t xml:space="preserve">Tableau is a Data Visualisation tool built majorly on C++ language. It can be connected to many sources like CSV files, Excel files, Databases. Quick visualisations can be made using Tableau drop downs. </w:t>
+      </w:r>
+      <w:proofErr w:type="spellStart"/>
+      <w:r>
+        <w:rPr>
+          <w:rFonts w:ascii="Times New Roman" w:hAnsi="Times New Roman" w:cs="Times New Roman"/>
+          <w:sz w:val="20"/>
+          <w:szCs w:val="20"/>
+        </w:rPr>
+        <w:t>Univariate</w:t>
+      </w:r>
+      <w:proofErr w:type="spellEnd"/>
+      <w:r>
+        <w:rPr>
+          <w:rFonts w:ascii="Times New Roman" w:hAnsi="Times New Roman" w:cs="Times New Roman"/>
+          <w:sz w:val="20"/>
+          <w:szCs w:val="20"/>
+        </w:rPr>
+        <w:t>, Bivariate and Multivariate plots can be interpreted using this tool through different Graph, Chart, and Dashboard Visualisations. We can make two different dashboards or reports interactive using tableau. Exploratory Analysis using latitudes and longitudes are possible using this tool. We can host it either on-premise or cloud. Tableau-Prep-Builder which is part of the Tableau is used to process data and data cleaning.</w:t>
       </w:r>
       <w:r>
         <w:rPr>
@@ -3092,6 +3276,7 @@
           <w:szCs w:val="20"/>
         </w:rPr>
       </w:pPr>
+      <w:proofErr w:type="spellStart"/>
       <w:r>
         <w:rPr>
           <w:rFonts w:ascii="Times New Roman" w:hAnsi="Times New Roman" w:cs="Times New Roman"/>
@@ -3100,7 +3285,18 @@
           <w:szCs w:val="20"/>
           <w:u w:val="single"/>
         </w:rPr>
-        <w:t>Nishant (Microsoft Excel)</w:t>
+        <w:t>Nishant</w:t>
+      </w:r>
+      <w:proofErr w:type="spellEnd"/>
+      <w:r>
+        <w:rPr>
+          <w:rFonts w:ascii="Times New Roman" w:hAnsi="Times New Roman" w:cs="Times New Roman"/>
+          <w:b/>
+          <w:sz w:val="20"/>
+          <w:szCs w:val="20"/>
+          <w:u w:val="single"/>
+        </w:rPr>
+        <w:t xml:space="preserve"> (Microsoft Excel)</w:t>
       </w:r>
       <w:r>
         <w:rPr>
@@ -3293,6 +3489,7 @@
           <w:szCs w:val="20"/>
         </w:rPr>
       </w:pPr>
+      <w:proofErr w:type="spellStart"/>
       <w:r>
         <w:rPr>
           <w:rFonts w:ascii="Times New Roman" w:hAnsi="Times New Roman" w:cs="Times New Roman"/>
@@ -3301,7 +3498,40 @@
           <w:szCs w:val="20"/>
           <w:u w:val="single"/>
         </w:rPr>
-        <w:t>Khubhim (PowerBI)</w:t>
+        <w:t>Khubhim</w:t>
+      </w:r>
+      <w:proofErr w:type="spellEnd"/>
+      <w:r>
+        <w:rPr>
+          <w:rFonts w:ascii="Times New Roman" w:hAnsi="Times New Roman" w:cs="Times New Roman"/>
+          <w:b/>
+          <w:sz w:val="20"/>
+          <w:szCs w:val="20"/>
+          <w:u w:val="single"/>
+        </w:rPr>
+        <w:t xml:space="preserve"> (</w:t>
+      </w:r>
+      <w:proofErr w:type="spellStart"/>
+      <w:r>
+        <w:rPr>
+          <w:rFonts w:ascii="Times New Roman" w:hAnsi="Times New Roman" w:cs="Times New Roman"/>
+          <w:b/>
+          <w:sz w:val="20"/>
+          <w:szCs w:val="20"/>
+          <w:u w:val="single"/>
+        </w:rPr>
+        <w:t>PowerBI</w:t>
+      </w:r>
+      <w:proofErr w:type="spellEnd"/>
+      <w:r>
+        <w:rPr>
+          <w:rFonts w:ascii="Times New Roman" w:hAnsi="Times New Roman" w:cs="Times New Roman"/>
+          <w:b/>
+          <w:sz w:val="20"/>
+          <w:szCs w:val="20"/>
+          <w:u w:val="single"/>
+        </w:rPr>
+        <w:t>)</w:t>
       </w:r>
       <w:r>
         <w:rPr>
@@ -3357,16 +3587,7 @@
           <w:sz w:val="20"/>
           <w:szCs w:val="20"/>
         </w:rPr>
-        <w:t>Great visualisation with combo plots</w:t>
-      </w:r>
-      <w:r>
-        <w:rPr>
-          <w:rFonts w:ascii="Times New Roman" w:hAnsi="Times New Roman" w:cs="Times New Roman"/>
-          <w:bCs/>
-          <w:sz w:val="20"/>
-          <w:szCs w:val="20"/>
-        </w:rPr>
-        <w:t>.</w:t>
+        <w:t>Great visualisation with combo plots.</w:t>
       </w:r>
     </w:p>
     <w:p>
@@ -3653,7 +3874,45 @@
           <w:sz w:val="20"/>
           <w:szCs w:val="20"/>
         </w:rPr>
-        <w:t>Interaction between multiple dashboards</w:t>
+        <w:t>Colo</w:t>
+      </w:r>
+      <w:r>
+        <w:rPr>
+          <w:rFonts w:ascii="Times New Roman" w:hAnsi="Times New Roman" w:cs="Times New Roman"/>
+          <w:bCs/>
+          <w:sz w:val="20"/>
+          <w:szCs w:val="20"/>
+        </w:rPr>
+        <w:t>u</w:t>
+      </w:r>
+      <w:r>
+        <w:rPr>
+          <w:rFonts w:ascii="Times New Roman" w:hAnsi="Times New Roman" w:cs="Times New Roman"/>
+          <w:bCs/>
+          <w:sz w:val="20"/>
+          <w:szCs w:val="20"/>
+        </w:rPr>
+        <w:t>rs se</w:t>
+      </w:r>
+      <w:r>
+        <w:rPr>
+          <w:rFonts w:ascii="Times New Roman" w:hAnsi="Times New Roman" w:cs="Times New Roman"/>
+          <w:bCs/>
+          <w:sz w:val="20"/>
+          <w:szCs w:val="20"/>
+        </w:rPr>
+        <w:t>lection can be im</w:t>
+      </w:r>
+      <w:bookmarkStart w:id="0" w:name="_GoBack"/>
+      <w:bookmarkEnd w:id="0"/>
+      <w:r>
+        <w:rPr>
+          <w:rFonts w:ascii="Times New Roman" w:hAnsi="Times New Roman" w:cs="Times New Roman"/>
+          <w:bCs/>
+          <w:sz w:val="20"/>
+          <w:szCs w:val="20"/>
+        </w:rPr>
+        <w:t>proved.</w:t>
       </w:r>
     </w:p>
     <w:p>
@@ -3744,15 +4003,38 @@
         </w:rPr>
         <w:t xml:space="preserve"> yet our team has tried to put their best foot forward by exploiting the rich set of tool of each technology</w:t>
       </w:r>
-    </w:p>
-    <w:p>
-      <w:pPr>
-        <w:jc w:val="both"/>
-        <w:rPr>
-          <w:rFonts w:ascii="Times New Roman" w:hAnsi="Times New Roman" w:cs="Times New Roman"/>
-          <w:b/>
-        </w:rPr>
-      </w:pPr>
+      <w:r>
+        <w:rPr>
+          <w:rFonts w:ascii="Times New Roman" w:hAnsi="Times New Roman" w:cs="Times New Roman"/>
+          <w:sz w:val="20"/>
+          <w:szCs w:val="20"/>
+        </w:rPr>
+        <w:t xml:space="preserve">. As per Industrial standard Tableau is preferred to use for Data Visualization and simple drop downs make Tableau easy to use. As it was built on C++, it </w:t>
+      </w:r>
+      <w:r>
+        <w:rPr>
+          <w:rFonts w:ascii="Times New Roman" w:hAnsi="Times New Roman" w:cs="Times New Roman"/>
+          <w:sz w:val="20"/>
+          <w:szCs w:val="20"/>
+        </w:rPr>
+        <w:t>handles</w:t>
+      </w:r>
+      <w:r>
+        <w:rPr>
+          <w:rFonts w:ascii="Times New Roman" w:hAnsi="Times New Roman" w:cs="Times New Roman"/>
+          <w:sz w:val="20"/>
+          <w:szCs w:val="20"/>
+        </w:rPr>
+        <w:t xml:space="preserve"> large datasets and </w:t>
+      </w:r>
+      <w:r>
+        <w:rPr>
+          <w:rFonts w:ascii="Times New Roman" w:hAnsi="Times New Roman" w:cs="Times New Roman"/>
+          <w:sz w:val="20"/>
+          <w:szCs w:val="20"/>
+        </w:rPr>
+        <w:t>works faster.</w:t>
+      </w:r>
     </w:p>
     <w:sectPr>
       <w:pgSz w:w="11906" w:h="16838"/>
@@ -3765,8 +4047,8 @@
 </file>
 
 <file path=word/numbering.xml><?xml version="1.0" encoding="utf-8"?>
-<w:numbering xmlns:wpc="http://schemas.microsoft.com/office/word/2010/wordprocessingCanvas" xmlns:cx="http://schemas.microsoft.com/office/drawing/2014/chartex" xmlns:cx1="http://schemas.microsoft.com/office/drawing/2015/9/8/chartex" xmlns:cx2="http://schemas.microsoft.com/office/drawing/2015/10/21/chartex" xmlns:cx3="http://schemas.microsoft.com/office/drawing/2016/5/9/chartex" xmlns:cx4="http://schemas.microsoft.com/office/drawing/2016/5/10/chartex" xmlns:cx5="http://schemas.microsoft.com/office/drawing/2016/5/11/chartex" xmlns:cx6="http://schemas.microsoft.com/office/drawing/2016/5/12/chartex" xmlns:cx7="http://schemas.microsoft.com/office/drawing/2016/5/13/chartex" xmlns:cx8="http://schemas.microsoft.com/office/drawing/2016/5/14/chartex" xmlns:mc="http://schemas.openxmlformats.org/markup-compatibility/2006" xmlns:aink="http://schemas.microsoft.com/office/drawing/2016/ink" xmlns:am3d="http://schemas.microsoft.com/office/drawing/2017/model3d" xmlns:o="urn:schemas-microsoft-com:office:office" xmlns:r="http://schemas.openxmlformats.org/officeDocument/2006/relationships" xmlns:m="http://schemas.openxmlformats.org/officeDocument/2006/math" xmlns:v="urn:schemas-microsoft-com:vml" xmlns:wp14="http://schemas.microsoft.com/office/word/2010/wordprocessingDrawing" xmlns:wp="http://schemas.openxmlformats.org/drawingml/2006/wordprocessingDrawing" xmlns:w10="urn:schemas-microsoft-com:office:word" xmlns:w="http://schemas.openxmlformats.org/wordprocessingml/2006/main" xmlns:w14="http://schemas.microsoft.com/office/word/2010/wordml" xmlns:w15="http://schemas.microsoft.com/office/word/2012/wordml" xmlns:w16cex="http://schemas.microsoft.com/office/word/2018/wordml/cex" xmlns:w16cid="http://schemas.microsoft.com/office/word/2016/wordml/cid" xmlns:w16="http://schemas.microsoft.com/office/word/2018/wordml" xmlns:w16sdtdh="http://schemas.microsoft.com/office/word/2020/wordml/sdtdatahash" xmlns:w16se="http://schemas.microsoft.com/office/word/2015/wordml/symex" xmlns:wpg="http://schemas.microsoft.com/office/word/2010/wordprocessingGroup" xmlns:wpi="http://schemas.microsoft.com/office/word/2010/wordprocessingInk" xmlns:wne="http://schemas.microsoft.com/office/word/2006/wordml" xmlns:wps="http://schemas.microsoft.com/office/word/2010/wordprocessingShape" mc:Ignorable="w14 w15 w16se w16cid w16 w16cex w16sdtdh wp14">
-  <w:abstractNum w:abstractNumId="0" w15:restartNumberingAfterBreak="0">
+<w:numbering xmlns:wpc="http://schemas.microsoft.com/office/word/2010/wordprocessingCanvas" xmlns:mc="http://schemas.openxmlformats.org/markup-compatibility/2006" xmlns:o="urn:schemas-microsoft-com:office:office" xmlns:r="http://schemas.openxmlformats.org/officeDocument/2006/relationships" xmlns:m="http://schemas.openxmlformats.org/officeDocument/2006/math" xmlns:v="urn:schemas-microsoft-com:vml" xmlns:wp14="http://schemas.microsoft.com/office/word/2010/wordprocessingDrawing" xmlns:wp="http://schemas.openxmlformats.org/drawingml/2006/wordprocessingDrawing" xmlns:w10="urn:schemas-microsoft-com:office:word" xmlns:w="http://schemas.openxmlformats.org/wordprocessingml/2006/main" xmlns:w14="http://schemas.microsoft.com/office/word/2010/wordml" xmlns:w15="http://schemas.microsoft.com/office/word/2012/wordml" xmlns:wpg="http://schemas.microsoft.com/office/word/2010/wordprocessingGroup" xmlns:wpi="http://schemas.microsoft.com/office/word/2010/wordprocessingInk" xmlns:wne="http://schemas.microsoft.com/office/word/2006/wordml" xmlns:wps="http://schemas.microsoft.com/office/word/2010/wordprocessingShape" mc:Ignorable="w14 w15 wp14">
+  <w:abstractNum w:abstractNumId="0">
     <w:nsid w:val="01CF1341"/>
     <w:multiLevelType w:val="multilevel"/>
     <w:tmpl w:val="1809001D"/>
@@ -3852,7 +4134,7 @@
       </w:pPr>
     </w:lvl>
   </w:abstractNum>
-  <w:abstractNum w:abstractNumId="1" w15:restartNumberingAfterBreak="0">
+  <w:abstractNum w:abstractNumId="1">
     <w:nsid w:val="0D1E7BAF"/>
     <w:multiLevelType w:val="multilevel"/>
     <w:tmpl w:val="1809001D"/>
@@ -3938,7 +4220,7 @@
       </w:pPr>
     </w:lvl>
   </w:abstractNum>
-  <w:abstractNum w:abstractNumId="2" w15:restartNumberingAfterBreak="0">
+  <w:abstractNum w:abstractNumId="2">
     <w:nsid w:val="17F55682"/>
     <w:multiLevelType w:val="hybridMultilevel"/>
     <w:tmpl w:val="1B70DBE2"/>
@@ -4051,7 +4333,7 @@
       </w:rPr>
     </w:lvl>
   </w:abstractNum>
-  <w:abstractNum w:abstractNumId="3" w15:restartNumberingAfterBreak="0">
+  <w:abstractNum w:abstractNumId="3">
     <w:nsid w:val="1D494225"/>
     <w:multiLevelType w:val="hybridMultilevel"/>
     <w:tmpl w:val="0EDC82A2"/>
@@ -4140,7 +4422,7 @@
       </w:pPr>
     </w:lvl>
   </w:abstractNum>
-  <w:abstractNum w:abstractNumId="4" w15:restartNumberingAfterBreak="0">
+  <w:abstractNum w:abstractNumId="4">
     <w:nsid w:val="1D7246DC"/>
     <w:multiLevelType w:val="hybridMultilevel"/>
     <w:tmpl w:val="5C44F0F4"/>
@@ -4253,7 +4535,7 @@
       </w:rPr>
     </w:lvl>
   </w:abstractNum>
-  <w:abstractNum w:abstractNumId="5" w15:restartNumberingAfterBreak="0">
+  <w:abstractNum w:abstractNumId="5">
     <w:nsid w:val="234F46E5"/>
     <w:multiLevelType w:val="hybridMultilevel"/>
     <w:tmpl w:val="9220394C"/>
@@ -4366,7 +4648,7 @@
       </w:rPr>
     </w:lvl>
   </w:abstractNum>
-  <w:abstractNum w:abstractNumId="6" w15:restartNumberingAfterBreak="0">
+  <w:abstractNum w:abstractNumId="6">
     <w:nsid w:val="2A0710AD"/>
     <w:multiLevelType w:val="hybridMultilevel"/>
     <w:tmpl w:val="0368FB56"/>
@@ -4479,7 +4761,7 @@
       </w:rPr>
     </w:lvl>
   </w:abstractNum>
-  <w:abstractNum w:abstractNumId="7" w15:restartNumberingAfterBreak="0">
+  <w:abstractNum w:abstractNumId="7">
     <w:nsid w:val="2C2B16B9"/>
     <w:multiLevelType w:val="multilevel"/>
     <w:tmpl w:val="1809001D"/>
@@ -4565,7 +4847,7 @@
       </w:pPr>
     </w:lvl>
   </w:abstractNum>
-  <w:abstractNum w:abstractNumId="8" w15:restartNumberingAfterBreak="0">
+  <w:abstractNum w:abstractNumId="8">
     <w:nsid w:val="343E7E49"/>
     <w:multiLevelType w:val="hybridMultilevel"/>
     <w:tmpl w:val="300C84AA"/>
@@ -4651,7 +4933,7 @@
       </w:pPr>
     </w:lvl>
   </w:abstractNum>
-  <w:abstractNum w:abstractNumId="9" w15:restartNumberingAfterBreak="0">
+  <w:abstractNum w:abstractNumId="9">
     <w:nsid w:val="3C98654D"/>
     <w:multiLevelType w:val="multilevel"/>
     <w:tmpl w:val="1809001D"/>
@@ -4764,7 +5046,7 @@
       </w:rPr>
     </w:lvl>
   </w:abstractNum>
-  <w:abstractNum w:abstractNumId="10" w15:restartNumberingAfterBreak="0">
+  <w:abstractNum w:abstractNumId="10">
     <w:nsid w:val="41940619"/>
     <w:multiLevelType w:val="multilevel"/>
     <w:tmpl w:val="1809001D"/>
@@ -4877,7 +5159,7 @@
       </w:rPr>
     </w:lvl>
   </w:abstractNum>
-  <w:abstractNum w:abstractNumId="11" w15:restartNumberingAfterBreak="0">
+  <w:abstractNum w:abstractNumId="11">
     <w:nsid w:val="42DB7F45"/>
     <w:multiLevelType w:val="hybridMultilevel"/>
     <w:tmpl w:val="8E082DC8"/>
@@ -4990,7 +5272,7 @@
       </w:rPr>
     </w:lvl>
   </w:abstractNum>
-  <w:abstractNum w:abstractNumId="12" w15:restartNumberingAfterBreak="0">
+  <w:abstractNum w:abstractNumId="12">
     <w:nsid w:val="529E2BBA"/>
     <w:multiLevelType w:val="hybridMultilevel"/>
     <w:tmpl w:val="656C5EB4"/>
@@ -5103,7 +5385,7 @@
       </w:rPr>
     </w:lvl>
   </w:abstractNum>
-  <w:abstractNum w:abstractNumId="13" w15:restartNumberingAfterBreak="0">
+  <w:abstractNum w:abstractNumId="13">
     <w:nsid w:val="52B11558"/>
     <w:multiLevelType w:val="multilevel"/>
     <w:tmpl w:val="1809001D"/>
@@ -5216,7 +5498,7 @@
       </w:rPr>
     </w:lvl>
   </w:abstractNum>
-  <w:abstractNum w:abstractNumId="14" w15:restartNumberingAfterBreak="0">
+  <w:abstractNum w:abstractNumId="14">
     <w:nsid w:val="742633AA"/>
     <w:multiLevelType w:val="multilevel"/>
     <w:tmpl w:val="1809001D"/>
@@ -5329,7 +5611,7 @@
       </w:rPr>
     </w:lvl>
   </w:abstractNum>
-  <w:abstractNum w:abstractNumId="15" w15:restartNumberingAfterBreak="0">
+  <w:abstractNum w:abstractNumId="15">
     <w:nsid w:val="746639A2"/>
     <w:multiLevelType w:val="hybridMultilevel"/>
     <w:tmpl w:val="348AFB1A"/>
@@ -5422,7 +5704,7 @@
       </w:pPr>
     </w:lvl>
   </w:abstractNum>
-  <w:abstractNum w:abstractNumId="16" w15:restartNumberingAfterBreak="0">
+  <w:abstractNum w:abstractNumId="16">
     <w:nsid w:val="7AD63E2B"/>
     <w:multiLevelType w:val="hybridMultilevel"/>
     <w:tmpl w:val="FE06EBE6"/>
@@ -5590,7 +5872,7 @@
 </file>
 
 <file path=word/styles.xml><?xml version="1.0" encoding="utf-8"?>
-<w:styles xmlns:mc="http://schemas.openxmlformats.org/markup-compatibility/2006" xmlns:r="http://schemas.openxmlformats.org/officeDocument/2006/relationships" xmlns:w="http://schemas.openxmlformats.org/wordprocessingml/2006/main" xmlns:w14="http://schemas.microsoft.com/office/word/2010/wordml" xmlns:w15="http://schemas.microsoft.com/office/word/2012/wordml" xmlns:w16cex="http://schemas.microsoft.com/office/word/2018/wordml/cex" xmlns:w16cid="http://schemas.microsoft.com/office/word/2016/wordml/cid" xmlns:w16="http://schemas.microsoft.com/office/word/2018/wordml" xmlns:w16sdtdh="http://schemas.microsoft.com/office/word/2020/wordml/sdtdatahash" xmlns:w16se="http://schemas.microsoft.com/office/word/2015/wordml/symex" mc:Ignorable="w14 w15 w16se w16cid w16 w16cex w16sdtdh">
+<w:styles xmlns:mc="http://schemas.openxmlformats.org/markup-compatibility/2006" xmlns:r="http://schemas.openxmlformats.org/officeDocument/2006/relationships" xmlns:w="http://schemas.openxmlformats.org/wordprocessingml/2006/main" xmlns:w14="http://schemas.microsoft.com/office/word/2010/wordml" xmlns:w15="http://schemas.microsoft.com/office/word/2012/wordml" mc:Ignorable="w14 w15">
   <w:docDefaults>
     <w:rPrDefault>
       <w:rPr>
@@ -5606,7 +5888,7 @@
       </w:pPr>
     </w:pPrDefault>
   </w:docDefaults>
-  <w:latentStyles w:defLockedState="0" w:defUIPriority="99" w:defSemiHidden="0" w:defUnhideWhenUsed="0" w:defQFormat="0" w:count="376">
+  <w:latentStyles w:defLockedState="0" w:defUIPriority="99" w:defSemiHidden="0" w:defUnhideWhenUsed="0" w:defQFormat="0" w:count="371">
     <w:lsdException w:name="Normal" w:uiPriority="0" w:qFormat="1"/>
     <w:lsdException w:name="heading 1" w:uiPriority="9" w:qFormat="1"/>
     <w:lsdException w:name="heading 2" w:semiHidden="1" w:uiPriority="9" w:unhideWhenUsed="1" w:qFormat="1"/>
@@ -5712,6 +5994,7 @@
     <w:lsdException w:name="HTML Sample" w:semiHidden="1" w:unhideWhenUsed="1"/>
     <w:lsdException w:name="HTML Typewriter" w:semiHidden="1" w:unhideWhenUsed="1"/>
     <w:lsdException w:name="HTML Variable" w:semiHidden="1" w:unhideWhenUsed="1"/>
+    <w:lsdException w:name="Normal Table" w:semiHidden="1" w:unhideWhenUsed="1"/>
     <w:lsdException w:name="annotation subject" w:semiHidden="1" w:unhideWhenUsed="1"/>
     <w:lsdException w:name="No List" w:semiHidden="1" w:unhideWhenUsed="1"/>
     <w:lsdException w:name="Outline List 1" w:semiHidden="1" w:unhideWhenUsed="1"/>
@@ -5754,8 +6037,11 @@
     <w:lsdException w:name="Table Contemporary" w:semiHidden="1" w:unhideWhenUsed="1"/>
     <w:lsdException w:name="Table Elegant" w:semiHidden="1" w:unhideWhenUsed="1"/>
     <w:lsdException w:name="Table Professional" w:semiHidden="1" w:unhideWhenUsed="1"/>
+    <w:lsdException w:name="Table Subtle 1" w:semiHidden="1" w:unhideWhenUsed="1"/>
     <w:lsdException w:name="Table Subtle 2" w:semiHidden="1" w:unhideWhenUsed="1"/>
     <w:lsdException w:name="Table Web 1" w:semiHidden="1" w:unhideWhenUsed="1"/>
+    <w:lsdException w:name="Table Web 2" w:semiHidden="1" w:unhideWhenUsed="1"/>
+    <w:lsdException w:name="Table Web 3" w:semiHidden="1" w:unhideWhenUsed="1"/>
     <w:lsdException w:name="Balloon Text" w:semiHidden="1" w:unhideWhenUsed="1"/>
     <w:lsdException w:name="Table Grid" w:uiPriority="39"/>
     <w:lsdException w:name="Table Theme" w:semiHidden="1" w:unhideWhenUsed="1"/>
@@ -5974,11 +6260,6 @@
     <w:lsdException w:name="List Table 5 Dark Accent 6" w:uiPriority="50"/>
     <w:lsdException w:name="List Table 6 Colorful Accent 6" w:uiPriority="51"/>
     <w:lsdException w:name="List Table 7 Colorful Accent 6" w:uiPriority="52"/>
-    <w:lsdException w:name="Mention" w:semiHidden="1" w:unhideWhenUsed="1"/>
-    <w:lsdException w:name="Smart Hyperlink" w:semiHidden="1" w:unhideWhenUsed="1"/>
-    <w:lsdException w:name="Hashtag" w:semiHidden="1" w:unhideWhenUsed="1"/>
-    <w:lsdException w:name="Unresolved Mention" w:semiHidden="1" w:unhideWhenUsed="1"/>
-    <w:lsdException w:name="Smart Link" w:semiHidden="1" w:unhideWhenUsed="1"/>
   </w:latentStyles>
   <w:style w:type="paragraph" w:default="1" w:styleId="Normal">
     <w:name w:val="Normal"/>
@@ -6031,6 +6312,7 @@
       <w:spacing w:after="0" w:line="240" w:lineRule="auto"/>
     </w:pPr>
     <w:tblPr>
+      <w:tblInd w:w="0" w:type="dxa"/>
       <w:tblBorders>
         <w:top w:val="single" w:sz="4" w:space="0" w:color="auto"/>
         <w:left w:val="single" w:sz="4" w:space="0" w:color="auto"/>
@@ -6039,6 +6321,12 @@
         <w:insideH w:val="single" w:sz="4" w:space="0" w:color="auto"/>
         <w:insideV w:val="single" w:sz="4" w:space="0" w:color="auto"/>
       </w:tblBorders>
+      <w:tblCellMar>
+        <w:top w:w="0" w:type="dxa"/>
+        <w:left w:w="108" w:type="dxa"/>
+        <w:bottom w:w="0" w:type="dxa"/>
+        <w:right w:w="108" w:type="dxa"/>
+      </w:tblCellMar>
     </w:tblPr>
   </w:style>
 </w:styles>

</xml_diff>

<commit_message>
Final commit of all things
</commit_message>
<xml_diff>
--- a/Project_Report.docx
+++ b/Project_Report.docx
@@ -1,6 +1,6 @@
 
 <file path=word/document.xml><?xml version="1.0" encoding="utf-8"?>
-<w:document xmlns:wpc="http://schemas.microsoft.com/office/word/2010/wordprocessingCanvas" xmlns:cx="http://schemas.microsoft.com/office/drawing/2014/chartex" xmlns:cx1="http://schemas.microsoft.com/office/drawing/2015/9/8/chartex" xmlns:cx2="http://schemas.microsoft.com/office/drawing/2015/10/21/chartex" xmlns:cx3="http://schemas.microsoft.com/office/drawing/2016/5/9/chartex" xmlns:cx4="http://schemas.microsoft.com/office/drawing/2016/5/10/chartex" xmlns:cx5="http://schemas.microsoft.com/office/drawing/2016/5/11/chartex" xmlns:cx6="http://schemas.microsoft.com/office/drawing/2016/5/12/chartex" xmlns:cx7="http://schemas.microsoft.com/office/drawing/2016/5/13/chartex" xmlns:cx8="http://schemas.microsoft.com/office/drawing/2016/5/14/chartex" xmlns:mc="http://schemas.openxmlformats.org/markup-compatibility/2006" xmlns:aink="http://schemas.microsoft.com/office/drawing/2016/ink" xmlns:am3d="http://schemas.microsoft.com/office/drawing/2017/model3d" xmlns:o="urn:schemas-microsoft-com:office:office" xmlns:r="http://schemas.openxmlformats.org/officeDocument/2006/relationships" xmlns:m="http://schemas.openxmlformats.org/officeDocument/2006/math" xmlns:v="urn:schemas-microsoft-com:vml" xmlns:wp14="http://schemas.microsoft.com/office/word/2010/wordprocessingDrawing" xmlns:wp="http://schemas.openxmlformats.org/drawingml/2006/wordprocessingDrawing" xmlns:w10="urn:schemas-microsoft-com:office:word" xmlns:w="http://schemas.openxmlformats.org/wordprocessingml/2006/main" xmlns:w14="http://schemas.microsoft.com/office/word/2010/wordml" xmlns:w15="http://schemas.microsoft.com/office/word/2012/wordml" xmlns:w16cex="http://schemas.microsoft.com/office/word/2018/wordml/cex" xmlns:w16cid="http://schemas.microsoft.com/office/word/2016/wordml/cid" xmlns:w16="http://schemas.microsoft.com/office/word/2018/wordml" xmlns:w16sdtdh="http://schemas.microsoft.com/office/word/2020/wordml/sdtdatahash" xmlns:w16se="http://schemas.microsoft.com/office/word/2015/wordml/symex" xmlns:wpg="http://schemas.microsoft.com/office/word/2010/wordprocessingGroup" xmlns:wpi="http://schemas.microsoft.com/office/word/2010/wordprocessingInk" xmlns:wne="http://schemas.microsoft.com/office/word/2006/wordml" xmlns:wps="http://schemas.microsoft.com/office/word/2010/wordprocessingShape" mc:Ignorable="w14 w15 w16se w16cid w16 w16cex w16sdtdh wp14">
+<w:document xmlns:wpc="http://schemas.microsoft.com/office/word/2010/wordprocessingCanvas" xmlns:mc="http://schemas.openxmlformats.org/markup-compatibility/2006" xmlns:o="urn:schemas-microsoft-com:office:office" xmlns:r="http://schemas.openxmlformats.org/officeDocument/2006/relationships" xmlns:m="http://schemas.openxmlformats.org/officeDocument/2006/math" xmlns:v="urn:schemas-microsoft-com:vml" xmlns:wp14="http://schemas.microsoft.com/office/word/2010/wordprocessingDrawing" xmlns:wp="http://schemas.openxmlformats.org/drawingml/2006/wordprocessingDrawing" xmlns:w10="urn:schemas-microsoft-com:office:word" xmlns:w="http://schemas.openxmlformats.org/wordprocessingml/2006/main" xmlns:w14="http://schemas.microsoft.com/office/word/2010/wordml" xmlns:w15="http://schemas.microsoft.com/office/word/2012/wordml" xmlns:wpg="http://schemas.microsoft.com/office/word/2010/wordprocessingGroup" xmlns:wpi="http://schemas.microsoft.com/office/word/2010/wordprocessingInk" xmlns:wne="http://schemas.microsoft.com/office/word/2006/wordml" xmlns:wps="http://schemas.microsoft.com/office/word/2010/wordprocessingShape" mc:Ignorable="w14 w15 wp14">
   <w:body>
     <w:p>
       <w:pPr>
@@ -2933,7 +2933,23 @@
           <w:sz w:val="20"/>
           <w:szCs w:val="20"/>
         </w:rPr>
-        <w:t>(VBA). Excel forms part of Microsoft office suite of software. While excel isn’t a typical visualization software, it’s versatile, powerful tool for professionals of all levels who want to analyse and illustrates datasets. There are many options available in the excel to generate visualisation and in fact the overall dashboard.</w:t>
+        <w:t>(VBA). Excel forms part of Microsoft office suite of software. While excel isn’t a typical visualization software, it’s versatile, powerful tool for professionals of all levels who want to analyse and illustrates datasets. There are</w:t>
+      </w:r>
+      <w:r>
+        <w:rPr>
+          <w:rFonts w:ascii="Times New Roman" w:hAnsi="Times New Roman" w:cs="Times New Roman"/>
+          <w:sz w:val="20"/>
+          <w:szCs w:val="20"/>
+        </w:rPr>
+        <w:t xml:space="preserve"> many options available in the E</w:t>
+      </w:r>
+      <w:r>
+        <w:rPr>
+          <w:rFonts w:ascii="Times New Roman" w:hAnsi="Times New Roman" w:cs="Times New Roman"/>
+          <w:sz w:val="20"/>
+          <w:szCs w:val="20"/>
+        </w:rPr>
+        <w:t>xcel to generate visualisation and in fact the overall dashboard.</w:t>
       </w:r>
     </w:p>
     <w:p>
@@ -3133,6 +3149,18 @@
     <w:p>
       <w:pPr>
         <w:pStyle w:val="ListParagraph"/>
+        <w:ind w:left="993"/>
+        <w:jc w:val="both"/>
+        <w:rPr>
+          <w:rFonts w:ascii="Times New Roman" w:hAnsi="Times New Roman" w:cs="Times New Roman"/>
+          <w:b/>
+          <w:i/>
+        </w:rPr>
+      </w:pPr>
+    </w:p>
+    <w:p>
+      <w:pPr>
+        <w:pStyle w:val="ListParagraph"/>
         <w:numPr>
           <w:ilvl w:val="0"/>
           <w:numId w:val="6"/>
@@ -3296,6 +3324,7 @@
           <w:sz w:val="20"/>
           <w:szCs w:val="20"/>
         </w:rPr>
+        <w:lastRenderedPageBreak/>
         <w:t>Great use of space</w:t>
       </w:r>
     </w:p>
@@ -3317,7 +3346,6 @@
           <w:sz w:val="20"/>
           <w:szCs w:val="20"/>
         </w:rPr>
-        <w:lastRenderedPageBreak/>
         <w:t>Weakness-</w:t>
       </w:r>
     </w:p>
@@ -3383,6 +3411,7 @@
           <w:szCs w:val="20"/>
         </w:rPr>
       </w:pPr>
+      <w:proofErr w:type="spellStart"/>
       <w:r>
         <w:rPr>
           <w:rFonts w:ascii="Times New Roman" w:hAnsi="Times New Roman" w:cs="Times New Roman"/>
@@ -3391,7 +3420,18 @@
           <w:szCs w:val="20"/>
           <w:u w:val="single"/>
         </w:rPr>
-        <w:t>Khubim (</w:t>
+        <w:t>Khubim</w:t>
+      </w:r>
+      <w:proofErr w:type="spellEnd"/>
+      <w:r>
+        <w:rPr>
+          <w:rFonts w:ascii="Times New Roman" w:hAnsi="Times New Roman" w:cs="Times New Roman"/>
+          <w:b/>
+          <w:sz w:val="20"/>
+          <w:szCs w:val="20"/>
+          <w:u w:val="single"/>
+        </w:rPr>
+        <w:t xml:space="preserve"> (</w:t>
       </w:r>
       <w:proofErr w:type="spellStart"/>
       <w:r>
@@ -3807,6 +3847,65 @@
           <w:szCs w:val="20"/>
         </w:rPr>
       </w:pPr>
+    </w:p>
+    <w:p>
+      <w:pPr>
+        <w:pStyle w:val="ListParagraph"/>
+        <w:numPr>
+          <w:ilvl w:val="0"/>
+          <w:numId w:val="6"/>
+        </w:numPr>
+        <w:rPr>
+          <w:rFonts w:ascii="Times New Roman" w:hAnsi="Times New Roman" w:cs="Times New Roman"/>
+          <w:b/>
+          <w:sz w:val="20"/>
+          <w:szCs w:val="20"/>
+        </w:rPr>
+      </w:pPr>
+      <w:r>
+        <w:rPr>
+          <w:rFonts w:ascii="Times New Roman" w:hAnsi="Times New Roman" w:cs="Times New Roman"/>
+          <w:b/>
+          <w:sz w:val="20"/>
+          <w:szCs w:val="20"/>
+          <w:u w:val="single"/>
+        </w:rPr>
+        <w:t>Git-Hub Repository for Codes and Dashboards</w:t>
+      </w:r>
+      <w:r>
+        <w:rPr>
+          <w:rFonts w:ascii="Times New Roman" w:hAnsi="Times New Roman" w:cs="Times New Roman"/>
+          <w:b/>
+          <w:sz w:val="20"/>
+          <w:szCs w:val="20"/>
+        </w:rPr>
+        <w:t xml:space="preserve">: </w:t>
+      </w:r>
+      <w:hyperlink r:id="rId5" w:history="1">
+        <w:r>
+          <w:rPr>
+            <w:rStyle w:val="Hyperlink"/>
+            <w:rFonts w:ascii="Times New Roman" w:hAnsi="Times New Roman" w:cs="Times New Roman"/>
+            <w:sz w:val="20"/>
+            <w:szCs w:val="20"/>
+          </w:rPr>
+          <w:t>https://github.com/khubim/M.Sc_Group_Project.git</w:t>
+        </w:r>
+      </w:hyperlink>
+    </w:p>
+    <w:p>
+      <w:pPr>
+        <w:pStyle w:val="ListParagraph"/>
+        <w:ind w:left="644"/>
+        <w:rPr>
+          <w:rFonts w:ascii="Times New Roman" w:hAnsi="Times New Roman" w:cs="Times New Roman"/>
+          <w:b/>
+          <w:sz w:val="20"/>
+          <w:szCs w:val="20"/>
+        </w:rPr>
+      </w:pPr>
+      <w:bookmarkStart w:id="0" w:name="_GoBack"/>
+      <w:bookmarkEnd w:id="0"/>
     </w:p>
     <w:p>
       <w:pPr>
@@ -3927,8 +4026,8 @@
 </file>
 
 <file path=word/numbering.xml><?xml version="1.0" encoding="utf-8"?>
-<w:numbering xmlns:wpc="http://schemas.microsoft.com/office/word/2010/wordprocessingCanvas" xmlns:cx="http://schemas.microsoft.com/office/drawing/2014/chartex" xmlns:cx1="http://schemas.microsoft.com/office/drawing/2015/9/8/chartex" xmlns:cx2="http://schemas.microsoft.com/office/drawing/2015/10/21/chartex" xmlns:cx3="http://schemas.microsoft.com/office/drawing/2016/5/9/chartex" xmlns:cx4="http://schemas.microsoft.com/office/drawing/2016/5/10/chartex" xmlns:cx5="http://schemas.microsoft.com/office/drawing/2016/5/11/chartex" xmlns:cx6="http://schemas.microsoft.com/office/drawing/2016/5/12/chartex" xmlns:cx7="http://schemas.microsoft.com/office/drawing/2016/5/13/chartex" xmlns:cx8="http://schemas.microsoft.com/office/drawing/2016/5/14/chartex" xmlns:mc="http://schemas.openxmlformats.org/markup-compatibility/2006" xmlns:aink="http://schemas.microsoft.com/office/drawing/2016/ink" xmlns:am3d="http://schemas.microsoft.com/office/drawing/2017/model3d" xmlns:o="urn:schemas-microsoft-com:office:office" xmlns:r="http://schemas.openxmlformats.org/officeDocument/2006/relationships" xmlns:m="http://schemas.openxmlformats.org/officeDocument/2006/math" xmlns:v="urn:schemas-microsoft-com:vml" xmlns:wp14="http://schemas.microsoft.com/office/word/2010/wordprocessingDrawing" xmlns:wp="http://schemas.openxmlformats.org/drawingml/2006/wordprocessingDrawing" xmlns:w10="urn:schemas-microsoft-com:office:word" xmlns:w="http://schemas.openxmlformats.org/wordprocessingml/2006/main" xmlns:w14="http://schemas.microsoft.com/office/word/2010/wordml" xmlns:w15="http://schemas.microsoft.com/office/word/2012/wordml" xmlns:w16cex="http://schemas.microsoft.com/office/word/2018/wordml/cex" xmlns:w16cid="http://schemas.microsoft.com/office/word/2016/wordml/cid" xmlns:w16="http://schemas.microsoft.com/office/word/2018/wordml" xmlns:w16sdtdh="http://schemas.microsoft.com/office/word/2020/wordml/sdtdatahash" xmlns:w16se="http://schemas.microsoft.com/office/word/2015/wordml/symex" xmlns:wpg="http://schemas.microsoft.com/office/word/2010/wordprocessingGroup" xmlns:wpi="http://schemas.microsoft.com/office/word/2010/wordprocessingInk" xmlns:wne="http://schemas.microsoft.com/office/word/2006/wordml" xmlns:wps="http://schemas.microsoft.com/office/word/2010/wordprocessingShape" mc:Ignorable="w14 w15 w16se w16cid w16 w16cex w16sdtdh wp14">
-  <w:abstractNum w:abstractNumId="0" w15:restartNumberingAfterBreak="0">
+<w:numbering xmlns:wpc="http://schemas.microsoft.com/office/word/2010/wordprocessingCanvas" xmlns:mc="http://schemas.openxmlformats.org/markup-compatibility/2006" xmlns:o="urn:schemas-microsoft-com:office:office" xmlns:r="http://schemas.openxmlformats.org/officeDocument/2006/relationships" xmlns:m="http://schemas.openxmlformats.org/officeDocument/2006/math" xmlns:v="urn:schemas-microsoft-com:vml" xmlns:wp14="http://schemas.microsoft.com/office/word/2010/wordprocessingDrawing" xmlns:wp="http://schemas.openxmlformats.org/drawingml/2006/wordprocessingDrawing" xmlns:w10="urn:schemas-microsoft-com:office:word" xmlns:w="http://schemas.openxmlformats.org/wordprocessingml/2006/main" xmlns:w14="http://schemas.microsoft.com/office/word/2010/wordml" xmlns:w15="http://schemas.microsoft.com/office/word/2012/wordml" xmlns:wpg="http://schemas.microsoft.com/office/word/2010/wordprocessingGroup" xmlns:wpi="http://schemas.microsoft.com/office/word/2010/wordprocessingInk" xmlns:wne="http://schemas.microsoft.com/office/word/2006/wordml" xmlns:wps="http://schemas.microsoft.com/office/word/2010/wordprocessingShape" mc:Ignorable="w14 w15 wp14">
+  <w:abstractNum w:abstractNumId="0">
     <w:nsid w:val="01CF1341"/>
     <w:multiLevelType w:val="multilevel"/>
     <w:tmpl w:val="1809001D"/>
@@ -4014,7 +4113,7 @@
       </w:pPr>
     </w:lvl>
   </w:abstractNum>
-  <w:abstractNum w:abstractNumId="1" w15:restartNumberingAfterBreak="0">
+  <w:abstractNum w:abstractNumId="1">
     <w:nsid w:val="0D1E7BAF"/>
     <w:multiLevelType w:val="multilevel"/>
     <w:tmpl w:val="1809001D"/>
@@ -4100,7 +4199,7 @@
       </w:pPr>
     </w:lvl>
   </w:abstractNum>
-  <w:abstractNum w:abstractNumId="2" w15:restartNumberingAfterBreak="0">
+  <w:abstractNum w:abstractNumId="2">
     <w:nsid w:val="17F55682"/>
     <w:multiLevelType w:val="hybridMultilevel"/>
     <w:tmpl w:val="1B70DBE2"/>
@@ -4213,7 +4312,7 @@
       </w:rPr>
     </w:lvl>
   </w:abstractNum>
-  <w:abstractNum w:abstractNumId="3" w15:restartNumberingAfterBreak="0">
+  <w:abstractNum w:abstractNumId="3">
     <w:nsid w:val="1D494225"/>
     <w:multiLevelType w:val="hybridMultilevel"/>
     <w:tmpl w:val="0EDC82A2"/>
@@ -4302,7 +4401,7 @@
       </w:pPr>
     </w:lvl>
   </w:abstractNum>
-  <w:abstractNum w:abstractNumId="4" w15:restartNumberingAfterBreak="0">
+  <w:abstractNum w:abstractNumId="4">
     <w:nsid w:val="1D7246DC"/>
     <w:multiLevelType w:val="hybridMultilevel"/>
     <w:tmpl w:val="5C44F0F4"/>
@@ -4415,7 +4514,7 @@
       </w:rPr>
     </w:lvl>
   </w:abstractNum>
-  <w:abstractNum w:abstractNumId="5" w15:restartNumberingAfterBreak="0">
+  <w:abstractNum w:abstractNumId="5">
     <w:nsid w:val="234F46E5"/>
     <w:multiLevelType w:val="hybridMultilevel"/>
     <w:tmpl w:val="9220394C"/>
@@ -4528,7 +4627,7 @@
       </w:rPr>
     </w:lvl>
   </w:abstractNum>
-  <w:abstractNum w:abstractNumId="6" w15:restartNumberingAfterBreak="0">
+  <w:abstractNum w:abstractNumId="6">
     <w:nsid w:val="2A0710AD"/>
     <w:multiLevelType w:val="hybridMultilevel"/>
     <w:tmpl w:val="0368FB56"/>
@@ -4641,7 +4740,7 @@
       </w:rPr>
     </w:lvl>
   </w:abstractNum>
-  <w:abstractNum w:abstractNumId="7" w15:restartNumberingAfterBreak="0">
+  <w:abstractNum w:abstractNumId="7">
     <w:nsid w:val="2C2B16B9"/>
     <w:multiLevelType w:val="multilevel"/>
     <w:tmpl w:val="1809001D"/>
@@ -4727,7 +4826,7 @@
       </w:pPr>
     </w:lvl>
   </w:abstractNum>
-  <w:abstractNum w:abstractNumId="8" w15:restartNumberingAfterBreak="0">
+  <w:abstractNum w:abstractNumId="8">
     <w:nsid w:val="343E7E49"/>
     <w:multiLevelType w:val="hybridMultilevel"/>
     <w:tmpl w:val="300C84AA"/>
@@ -4813,7 +4912,7 @@
       </w:pPr>
     </w:lvl>
   </w:abstractNum>
-  <w:abstractNum w:abstractNumId="9" w15:restartNumberingAfterBreak="0">
+  <w:abstractNum w:abstractNumId="9">
     <w:nsid w:val="3C98654D"/>
     <w:multiLevelType w:val="multilevel"/>
     <w:tmpl w:val="1809001D"/>
@@ -4926,7 +5025,7 @@
       </w:rPr>
     </w:lvl>
   </w:abstractNum>
-  <w:abstractNum w:abstractNumId="10" w15:restartNumberingAfterBreak="0">
+  <w:abstractNum w:abstractNumId="10">
     <w:nsid w:val="41940619"/>
     <w:multiLevelType w:val="multilevel"/>
     <w:tmpl w:val="1809001D"/>
@@ -5039,7 +5138,7 @@
       </w:rPr>
     </w:lvl>
   </w:abstractNum>
-  <w:abstractNum w:abstractNumId="11" w15:restartNumberingAfterBreak="0">
+  <w:abstractNum w:abstractNumId="11">
     <w:nsid w:val="42DB7F45"/>
     <w:multiLevelType w:val="hybridMultilevel"/>
     <w:tmpl w:val="8E082DC8"/>
@@ -5152,7 +5251,7 @@
       </w:rPr>
     </w:lvl>
   </w:abstractNum>
-  <w:abstractNum w:abstractNumId="12" w15:restartNumberingAfterBreak="0">
+  <w:abstractNum w:abstractNumId="12">
     <w:nsid w:val="529E2BBA"/>
     <w:multiLevelType w:val="hybridMultilevel"/>
     <w:tmpl w:val="656C5EB4"/>
@@ -5265,7 +5364,7 @@
       </w:rPr>
     </w:lvl>
   </w:abstractNum>
-  <w:abstractNum w:abstractNumId="13" w15:restartNumberingAfterBreak="0">
+  <w:abstractNum w:abstractNumId="13">
     <w:nsid w:val="52B11558"/>
     <w:multiLevelType w:val="multilevel"/>
     <w:tmpl w:val="1809001D"/>
@@ -5378,7 +5477,7 @@
       </w:rPr>
     </w:lvl>
   </w:abstractNum>
-  <w:abstractNum w:abstractNumId="14" w15:restartNumberingAfterBreak="0">
+  <w:abstractNum w:abstractNumId="14">
     <w:nsid w:val="742633AA"/>
     <w:multiLevelType w:val="multilevel"/>
     <w:tmpl w:val="1809001D"/>
@@ -5491,7 +5590,7 @@
       </w:rPr>
     </w:lvl>
   </w:abstractNum>
-  <w:abstractNum w:abstractNumId="15" w15:restartNumberingAfterBreak="0">
+  <w:abstractNum w:abstractNumId="15">
     <w:nsid w:val="746639A2"/>
     <w:multiLevelType w:val="hybridMultilevel"/>
     <w:tmpl w:val="348AFB1A"/>
@@ -5584,7 +5683,7 @@
       </w:pPr>
     </w:lvl>
   </w:abstractNum>
-  <w:abstractNum w:abstractNumId="16" w15:restartNumberingAfterBreak="0">
+  <w:abstractNum w:abstractNumId="16">
     <w:nsid w:val="7AD63E2B"/>
     <w:multiLevelType w:val="hybridMultilevel"/>
     <w:tmpl w:val="FE06EBE6"/>
@@ -5752,7 +5851,7 @@
 </file>
 
 <file path=word/styles.xml><?xml version="1.0" encoding="utf-8"?>
-<w:styles xmlns:mc="http://schemas.openxmlformats.org/markup-compatibility/2006" xmlns:r="http://schemas.openxmlformats.org/officeDocument/2006/relationships" xmlns:w="http://schemas.openxmlformats.org/wordprocessingml/2006/main" xmlns:w14="http://schemas.microsoft.com/office/word/2010/wordml" xmlns:w15="http://schemas.microsoft.com/office/word/2012/wordml" xmlns:w16cex="http://schemas.microsoft.com/office/word/2018/wordml/cex" xmlns:w16cid="http://schemas.microsoft.com/office/word/2016/wordml/cid" xmlns:w16="http://schemas.microsoft.com/office/word/2018/wordml" xmlns:w16sdtdh="http://schemas.microsoft.com/office/word/2020/wordml/sdtdatahash" xmlns:w16se="http://schemas.microsoft.com/office/word/2015/wordml/symex" mc:Ignorable="w14 w15 w16se w16cid w16 w16cex w16sdtdh">
+<w:styles xmlns:mc="http://schemas.openxmlformats.org/markup-compatibility/2006" xmlns:r="http://schemas.openxmlformats.org/officeDocument/2006/relationships" xmlns:w="http://schemas.openxmlformats.org/wordprocessingml/2006/main" xmlns:w14="http://schemas.microsoft.com/office/word/2010/wordml" xmlns:w15="http://schemas.microsoft.com/office/word/2012/wordml" mc:Ignorable="w14 w15">
   <w:docDefaults>
     <w:rPrDefault>
       <w:rPr>
@@ -5768,7 +5867,7 @@
       </w:pPr>
     </w:pPrDefault>
   </w:docDefaults>
-  <w:latentStyles w:defLockedState="0" w:defUIPriority="99" w:defSemiHidden="0" w:defUnhideWhenUsed="0" w:defQFormat="0" w:count="376">
+  <w:latentStyles w:defLockedState="0" w:defUIPriority="99" w:defSemiHidden="0" w:defUnhideWhenUsed="0" w:defQFormat="0" w:count="371">
     <w:lsdException w:name="Normal" w:uiPriority="0" w:qFormat="1"/>
     <w:lsdException w:name="heading 1" w:uiPriority="9" w:qFormat="1"/>
     <w:lsdException w:name="heading 2" w:semiHidden="1" w:uiPriority="9" w:unhideWhenUsed="1" w:qFormat="1"/>
@@ -5874,6 +5973,7 @@
     <w:lsdException w:name="HTML Sample" w:semiHidden="1" w:unhideWhenUsed="1"/>
     <w:lsdException w:name="HTML Typewriter" w:semiHidden="1" w:unhideWhenUsed="1"/>
     <w:lsdException w:name="HTML Variable" w:semiHidden="1" w:unhideWhenUsed="1"/>
+    <w:lsdException w:name="Normal Table" w:semiHidden="1" w:unhideWhenUsed="1"/>
     <w:lsdException w:name="annotation subject" w:semiHidden="1" w:unhideWhenUsed="1"/>
     <w:lsdException w:name="No List" w:semiHidden="1" w:unhideWhenUsed="1"/>
     <w:lsdException w:name="Outline List 1" w:semiHidden="1" w:unhideWhenUsed="1"/>
@@ -5916,8 +6016,11 @@
     <w:lsdException w:name="Table Contemporary" w:semiHidden="1" w:unhideWhenUsed="1"/>
     <w:lsdException w:name="Table Elegant" w:semiHidden="1" w:unhideWhenUsed="1"/>
     <w:lsdException w:name="Table Professional" w:semiHidden="1" w:unhideWhenUsed="1"/>
+    <w:lsdException w:name="Table Subtle 1" w:semiHidden="1" w:unhideWhenUsed="1"/>
     <w:lsdException w:name="Table Subtle 2" w:semiHidden="1" w:unhideWhenUsed="1"/>
     <w:lsdException w:name="Table Web 1" w:semiHidden="1" w:unhideWhenUsed="1"/>
+    <w:lsdException w:name="Table Web 2" w:semiHidden="1" w:unhideWhenUsed="1"/>
+    <w:lsdException w:name="Table Web 3" w:semiHidden="1" w:unhideWhenUsed="1"/>
     <w:lsdException w:name="Balloon Text" w:semiHidden="1" w:unhideWhenUsed="1"/>
     <w:lsdException w:name="Table Grid" w:uiPriority="39"/>
     <w:lsdException w:name="Table Theme" w:semiHidden="1" w:unhideWhenUsed="1"/>
@@ -6136,11 +6239,6 @@
     <w:lsdException w:name="List Table 5 Dark Accent 6" w:uiPriority="50"/>
     <w:lsdException w:name="List Table 6 Colorful Accent 6" w:uiPriority="51"/>
     <w:lsdException w:name="List Table 7 Colorful Accent 6" w:uiPriority="52"/>
-    <w:lsdException w:name="Mention" w:semiHidden="1" w:unhideWhenUsed="1"/>
-    <w:lsdException w:name="Smart Hyperlink" w:semiHidden="1" w:unhideWhenUsed="1"/>
-    <w:lsdException w:name="Hashtag" w:semiHidden="1" w:unhideWhenUsed="1"/>
-    <w:lsdException w:name="Unresolved Mention" w:semiHidden="1" w:unhideWhenUsed="1"/>
-    <w:lsdException w:name="Smart Link" w:semiHidden="1" w:unhideWhenUsed="1"/>
   </w:latentStyles>
   <w:style w:type="paragraph" w:default="1" w:styleId="Normal">
     <w:name w:val="Normal"/>
@@ -6193,6 +6291,7 @@
       <w:spacing w:after="0" w:line="240" w:lineRule="auto"/>
     </w:pPr>
     <w:tblPr>
+      <w:tblInd w:w="0" w:type="dxa"/>
       <w:tblBorders>
         <w:top w:val="single" w:sz="4" w:space="0" w:color="auto"/>
         <w:left w:val="single" w:sz="4" w:space="0" w:color="auto"/>
@@ -6201,7 +6300,24 @@
         <w:insideH w:val="single" w:sz="4" w:space="0" w:color="auto"/>
         <w:insideV w:val="single" w:sz="4" w:space="0" w:color="auto"/>
       </w:tblBorders>
+      <w:tblCellMar>
+        <w:top w:w="0" w:type="dxa"/>
+        <w:left w:w="108" w:type="dxa"/>
+        <w:bottom w:w="0" w:type="dxa"/>
+        <w:right w:w="108" w:type="dxa"/>
+      </w:tblCellMar>
     </w:tblPr>
+  </w:style>
+  <w:style w:type="character" w:styleId="Hyperlink">
+    <w:name w:val="Hyperlink"/>
+    <w:basedOn w:val="DefaultParagraphFont"/>
+    <w:uiPriority w:val="99"/>
+    <w:unhideWhenUsed/>
+    <w:rsid w:val="000546A8"/>
+    <w:rPr>
+      <w:color w:val="0563C1" w:themeColor="hyperlink"/>
+      <w:u w:val="single"/>
+    </w:rPr>
   </w:style>
 </w:styles>
 </file>

</xml_diff>